<commit_message>
3rd version. structure almost done
</commit_message>
<xml_diff>
--- a/فایل نوشتار.docx
+++ b/فایل نوشتار.docx
@@ -22552,15 +22552,7 @@
           <w:rtl/>
           <w:lang w:bidi="fa-IR"/>
         </w:rPr>
-        <w:t>ی</w:t>
-      </w:r>
-      <w:r>
-        <w:rPr>
-          <w:rFonts w:hint="cs"/>
-          <w:rtl/>
-          <w:lang w:bidi="fa-IR"/>
-        </w:rPr>
-        <w:t xml:space="preserve"> </w:t>
+        <w:t xml:space="preserve">ی </w:t>
       </w:r>
       <w:r>
         <w:rPr>
@@ -22854,15 +22846,7 @@
           <w:rtl/>
           <w:lang w:bidi="fa-IR"/>
         </w:rPr>
-        <w:t>ی</w:t>
-      </w:r>
-      <w:r>
-        <w:rPr>
-          <w:rFonts w:hint="cs"/>
-          <w:rtl/>
-          <w:lang w:bidi="fa-IR"/>
-        </w:rPr>
-        <w:t xml:space="preserve"> الکتریکی </w:t>
+        <w:t xml:space="preserve">ی الکتریکی </w:t>
       </w:r>
       <w:r>
         <w:rPr>
@@ -23146,15 +23130,7 @@
           <w:rtl/>
           <w:lang w:bidi="fa-IR"/>
         </w:rPr>
-        <w:t>یی</w:t>
-      </w:r>
-      <w:r>
-        <w:rPr>
-          <w:rFonts w:hint="cs"/>
-          <w:rtl/>
-          <w:lang w:bidi="fa-IR"/>
-        </w:rPr>
-        <w:t xml:space="preserve"> سیستم</w:t>
+        <w:t>یی سیستم</w:t>
       </w:r>
       <w:r>
         <w:rPr>
@@ -25450,6 +25426,12 @@
       </w:r>
     </w:p>
     <w:p>
+      <w:pPr>
+        <w:rPr>
+          <w:rtl/>
+          <w:lang w:bidi="fa-IR"/>
+        </w:rPr>
+      </w:pPr>
       <w:r>
         <w:rPr>
           <w:rFonts w:hint="cs"/>
@@ -25457,18 +25439,1353 @@
         </w:rPr>
         <w:t xml:space="preserve">در </w:t>
       </w:r>
+      <w:r>
+        <w:rPr>
+          <w:rFonts w:hint="cs"/>
+          <w:rtl/>
+          <w:lang w:bidi="fa-IR"/>
+        </w:rPr>
+        <w:t xml:space="preserve">این معماری بخش استاتور دستگاه از مجموعه‌ای از آهنرباهای ثابت تشکیل می‌شود که بتوانند میدان مغناطیسی ثابتی را در فضای اطراف خود ایجاد کنند. اما بخش متحرک سیستم، از تعدادی سیم‌پیچ‌ تشکیل می‌شود که با عبور جریان از آنها‌، میدان مغناطیسی متغیری تولید می‌شود که با تنظیم این جریان‌، نیروی وارد شده به آهنرباهای دائمی کنترل می‌شود. در نتیجه، به دلیل آنکه نیروهای وارد شده به سیم‌پیچ‌ها و آهنرباهای دائمی از جنس عمل و عکس‌العمل هستند، بنابراین طبق قانون سوم نیوتن مقدار آنها برابر بوده و در جهت عکس یکدیگر عمل می‌کنند. بنابراین با وارد شدن نیرو به آهنرباها از طرف سیم‌پیچ، خود سیم‌پیچ نیز دفع می‌شوند. </w:t>
+      </w:r>
+    </w:p>
+    <w:p>
+      <w:pPr>
+        <w:rPr>
+          <w:rtl/>
+          <w:lang w:bidi="fa-IR"/>
+        </w:rPr>
+      </w:pPr>
+      <w:r>
+        <w:rPr>
+          <w:rFonts w:hint="cs"/>
+          <w:rtl/>
+          <w:lang w:bidi="fa-IR"/>
+        </w:rPr>
+        <w:t xml:space="preserve">در پژوهش انجام شده در </w:t>
+      </w:r>
+      <w:r>
+        <w:rPr>
+          <w:lang w:bidi="fa-IR"/>
+        </w:rPr>
+        <w:t>RN49</w:t>
+      </w:r>
+      <w:r>
+        <w:rPr>
+          <w:rFonts w:hint="cs"/>
+          <w:rtl/>
+          <w:lang w:bidi="fa-IR"/>
+        </w:rPr>
+        <w:t xml:space="preserve"> </w:t>
+      </w:r>
+      <w:r>
+        <w:rPr>
+          <w:rFonts w:hint="cs"/>
+          <w:rtl/>
+          <w:lang w:bidi="fa-IR"/>
+        </w:rPr>
+        <w:t>از ساختاری متشکل از سیم‌پیچ‌های چند لایه</w:t>
+      </w:r>
+      <w:r>
+        <w:rPr>
+          <w:rFonts w:hint="eastAsia"/>
+          <w:rtl/>
+          <w:lang w:bidi="fa-IR"/>
+        </w:rPr>
+        <w:t>‌</w:t>
+      </w:r>
+      <w:r>
+        <w:rPr>
+          <w:rFonts w:hint="cs"/>
+          <w:rtl/>
+          <w:lang w:bidi="fa-IR"/>
+        </w:rPr>
+        <w:t xml:space="preserve"> متعامد در بخش متحرک استفاده شده است به طوری که لایه‌ی اول از این سیم‌پیچ‌ها در راستای </w:t>
+      </w:r>
+      <w:r>
+        <w:rPr>
+          <w:lang w:bidi="fa-IR"/>
+        </w:rPr>
+        <w:t>x</w:t>
+      </w:r>
+      <w:r>
+        <w:rPr>
+          <w:rFonts w:hint="cs"/>
+          <w:rtl/>
+          <w:lang w:bidi="fa-IR"/>
+        </w:rPr>
+        <w:t xml:space="preserve"> و </w:t>
+      </w:r>
+      <w:r>
+        <w:rPr>
+          <w:lang w:bidi="fa-IR"/>
+        </w:rPr>
+        <w:t>z</w:t>
+      </w:r>
+      <w:r>
+        <w:rPr>
+          <w:rFonts w:hint="cs"/>
+          <w:rtl/>
+          <w:lang w:bidi="fa-IR"/>
+        </w:rPr>
+        <w:t xml:space="preserve"> نیرو وارد می‌کنند و سیم‌پیچ‌های لایه‌ی دوم این نیرو را در راستاهای </w:t>
+      </w:r>
+      <w:r>
+        <w:rPr>
+          <w:lang w:bidi="fa-IR"/>
+        </w:rPr>
+        <w:t>y</w:t>
+      </w:r>
+      <w:r>
+        <w:rPr>
+          <w:rFonts w:hint="cs"/>
+          <w:rtl/>
+          <w:lang w:bidi="fa-IR"/>
+        </w:rPr>
+        <w:t xml:space="preserve"> و </w:t>
+      </w:r>
+      <w:r>
+        <w:rPr>
+          <w:lang w:bidi="fa-IR"/>
+        </w:rPr>
+        <w:t>z</w:t>
+      </w:r>
+      <w:r>
+        <w:rPr>
+          <w:rFonts w:hint="cs"/>
+          <w:rtl/>
+          <w:lang w:bidi="fa-IR"/>
+        </w:rPr>
+        <w:t xml:space="preserve"> وارد می‌کنند. جداسازی نیروهای وارد شده در دو جسم می‌تواند به کنترل سیستم کمک کند. همچنین به دلیل تفاوت فاصله</w:t>
+      </w:r>
+      <w:r>
+        <w:rPr>
+          <w:rFonts w:hint="eastAsia"/>
+          <w:rtl/>
+          <w:lang w:bidi="fa-IR"/>
+        </w:rPr>
+        <w:t>‌</w:t>
+      </w:r>
+      <w:r>
+        <w:rPr>
+          <w:rFonts w:hint="cs"/>
+          <w:rtl/>
+          <w:lang w:bidi="fa-IR"/>
+        </w:rPr>
+        <w:t xml:space="preserve">ی این لایه‌ها با استاتور، </w:t>
+      </w:r>
+      <w:r>
+        <w:rPr>
+          <w:rFonts w:hint="cs"/>
+          <w:rtl/>
+          <w:lang w:bidi="fa-IR"/>
+        </w:rPr>
+        <w:t>نیروهای ناشی از هر لایه با یکدیگر تفاوت دارند که راه‌حل پیشنهادی در این پژوهش، افزایش ضخامت لایه‌های با فاصله‌ بیشتر است. اما به دلیل تفاوت ضخامت‌های این دو لایه و مشکلاتی که در فرایند تولید ایجاد می‌شود، ساختاری متشکل از سه لایه ارائه شده است که می‌تواند نیروی تولیدشده را افزایش دهد و همزمان، ضخامت یکسانی از سیم‌پیچ‌ها در هر راستا داشته باشد.</w:t>
+      </w:r>
+      <w:r>
+        <w:rPr>
+          <w:rFonts w:hint="cs"/>
+          <w:rtl/>
+          <w:lang w:bidi="fa-IR"/>
+        </w:rPr>
+        <w:t xml:space="preserve"> در شکل ساختار این دستگاه نمایش داده شده است.</w:t>
+      </w:r>
+    </w:p>
+    <w:p>
+      <w:pPr>
+        <w:rPr>
+          <w:rtl/>
+        </w:rPr>
+      </w:pPr>
+      <w:r>
+        <w:rPr>
+          <w:rtl/>
+        </w:rPr>
+        <w:t>در پژوهش</w:t>
+      </w:r>
+      <w:r>
+        <w:t xml:space="preserve"> RN38</w:t>
+      </w:r>
+      <w:r>
+        <w:rPr>
+          <w:rtl/>
+        </w:rPr>
+        <w:t>، بخش متحرک از یک لایه سیم‌پیچ با چینش متعامد تشکیل شده که قابلیت اعمال نیرو در سه راستا را فراهم می‌سازد. در ادامه، پژوهش</w:t>
+      </w:r>
+      <w:r>
+        <w:t xml:space="preserve"> RN14 </w:t>
+      </w:r>
+      <w:r>
+        <w:rPr>
+          <w:rtl/>
+        </w:rPr>
+        <w:t>روشی تحلیلی برای بهینه‌سازی ضخامت این سیم‌پیچ‌ها ارائه کرده است که با در نظر گرفتن معیارهای مختلف، به بهبود عملکرد سیستم می‌پردازد</w:t>
+      </w:r>
+      <w:r>
+        <w:t>.</w:t>
+      </w:r>
+      <w:r>
+        <w:rPr>
+          <w:rFonts w:hint="cs"/>
+          <w:rtl/>
+        </w:rPr>
+        <w:t xml:space="preserve"> شکل این ساختار را نمایش داده است.</w:t>
+      </w:r>
+    </w:p>
+    <w:p>
+      <w:pPr>
+        <w:rPr>
+          <w:rtl/>
+        </w:rPr>
+      </w:pPr>
+      <w:r>
+        <w:rPr>
+          <w:rtl/>
+        </w:rPr>
+        <w:lastRenderedPageBreak/>
+        <w:t>با وجود ا</w:t>
+      </w:r>
+      <w:r>
+        <w:rPr>
+          <w:rFonts w:hint="cs"/>
+          <w:rtl/>
+        </w:rPr>
+        <w:t>ی</w:t>
+      </w:r>
+      <w:r>
+        <w:rPr>
+          <w:rFonts w:hint="eastAsia"/>
+          <w:rtl/>
+        </w:rPr>
+        <w:t>نکه</w:t>
+      </w:r>
+      <w:r>
+        <w:rPr>
+          <w:rtl/>
+        </w:rPr>
+        <w:t xml:space="preserve"> ا</w:t>
+      </w:r>
+      <w:r>
+        <w:rPr>
+          <w:rFonts w:hint="cs"/>
+          <w:rtl/>
+        </w:rPr>
+        <w:t>ی</w:t>
+      </w:r>
+      <w:r>
+        <w:rPr>
+          <w:rFonts w:hint="eastAsia"/>
+          <w:rtl/>
+        </w:rPr>
+        <w:t>ن</w:t>
+      </w:r>
+      <w:r>
+        <w:rPr>
+          <w:rtl/>
+        </w:rPr>
+        <w:t xml:space="preserve"> معمار</w:t>
+      </w:r>
+      <w:r>
+        <w:rPr>
+          <w:rFonts w:hint="cs"/>
+          <w:rtl/>
+        </w:rPr>
+        <w:t>ی</w:t>
+      </w:r>
+      <w:r>
+        <w:rPr>
+          <w:rtl/>
+        </w:rPr>
+        <w:t xml:space="preserve"> امکان دست</w:t>
+      </w:r>
+      <w:r>
+        <w:rPr>
+          <w:rFonts w:hint="cs"/>
+          <w:rtl/>
+        </w:rPr>
+        <w:t>ی</w:t>
+      </w:r>
+      <w:r>
+        <w:rPr>
+          <w:rFonts w:hint="eastAsia"/>
+          <w:rtl/>
+        </w:rPr>
+        <w:t>اب</w:t>
+      </w:r>
+      <w:r>
+        <w:rPr>
+          <w:rFonts w:hint="cs"/>
+          <w:rtl/>
+        </w:rPr>
+        <w:t>ی</w:t>
+      </w:r>
+      <w:r>
+        <w:rPr>
+          <w:rtl/>
+        </w:rPr>
+        <w:t xml:space="preserve"> به شناور</w:t>
+      </w:r>
+      <w:r>
+        <w:rPr>
+          <w:rFonts w:hint="cs"/>
+          <w:rtl/>
+        </w:rPr>
+        <w:t>ی</w:t>
+      </w:r>
+      <w:r>
+        <w:rPr>
+          <w:rtl/>
+        </w:rPr>
+        <w:t xml:space="preserve"> پا</w:t>
+      </w:r>
+      <w:r>
+        <w:rPr>
+          <w:rFonts w:hint="cs"/>
+          <w:rtl/>
+        </w:rPr>
+        <w:t>ی</w:t>
+      </w:r>
+      <w:r>
+        <w:rPr>
+          <w:rFonts w:hint="eastAsia"/>
+          <w:rtl/>
+        </w:rPr>
+        <w:t>دار</w:t>
+      </w:r>
+      <w:r>
+        <w:rPr>
+          <w:rtl/>
+        </w:rPr>
+        <w:t xml:space="preserve"> و حرکت با شش درجه آزاد</w:t>
+      </w:r>
+      <w:r>
+        <w:rPr>
+          <w:rFonts w:hint="cs"/>
+          <w:rtl/>
+        </w:rPr>
+        <w:t>ی</w:t>
+      </w:r>
+      <w:r>
+        <w:rPr>
+          <w:rtl/>
+        </w:rPr>
+        <w:t xml:space="preserve"> را فراهم م</w:t>
+      </w:r>
+      <w:r>
+        <w:rPr>
+          <w:rFonts w:hint="cs"/>
+          <w:rtl/>
+        </w:rPr>
+        <w:t>ی‌</w:t>
+      </w:r>
+      <w:r>
+        <w:rPr>
+          <w:rFonts w:hint="eastAsia"/>
+          <w:rtl/>
+        </w:rPr>
+        <w:t>کند،</w:t>
+      </w:r>
+      <w:r>
+        <w:rPr>
+          <w:rtl/>
+        </w:rPr>
+        <w:t xml:space="preserve"> اما در کاربردها</w:t>
+      </w:r>
+      <w:r>
+        <w:rPr>
+          <w:rFonts w:hint="cs"/>
+          <w:rtl/>
+        </w:rPr>
+        <w:t>ی</w:t>
+      </w:r>
+      <w:r>
+        <w:rPr>
+          <w:rtl/>
+        </w:rPr>
+        <w:t xml:space="preserve"> عمل</w:t>
+      </w:r>
+      <w:r>
+        <w:rPr>
+          <w:rFonts w:hint="cs"/>
+          <w:rtl/>
+        </w:rPr>
+        <w:t>ی</w:t>
+      </w:r>
+      <w:r>
+        <w:rPr>
+          <w:rtl/>
+        </w:rPr>
+        <w:t xml:space="preserve"> با محدود</w:t>
+      </w:r>
+      <w:r>
+        <w:rPr>
+          <w:rFonts w:hint="cs"/>
+          <w:rtl/>
+        </w:rPr>
+        <w:t>ی</w:t>
+      </w:r>
+      <w:r>
+        <w:rPr>
+          <w:rFonts w:hint="eastAsia"/>
+          <w:rtl/>
+        </w:rPr>
+        <w:t>ت‌ها</w:t>
+      </w:r>
+      <w:r>
+        <w:rPr>
+          <w:rFonts w:hint="cs"/>
+          <w:rtl/>
+        </w:rPr>
+        <w:t>یی</w:t>
+      </w:r>
+      <w:r>
+        <w:rPr>
+          <w:rtl/>
+        </w:rPr>
+        <w:t xml:space="preserve"> مواجه است که بر عملکرد نها</w:t>
+      </w:r>
+      <w:r>
+        <w:rPr>
+          <w:rFonts w:hint="cs"/>
+          <w:rtl/>
+        </w:rPr>
+        <w:t>یی</w:t>
+      </w:r>
+      <w:r>
+        <w:rPr>
+          <w:rtl/>
+        </w:rPr>
+        <w:t xml:space="preserve"> س</w:t>
+      </w:r>
+      <w:r>
+        <w:rPr>
+          <w:rFonts w:hint="cs"/>
+          <w:rtl/>
+        </w:rPr>
+        <w:t>ی</w:t>
+      </w:r>
+      <w:r>
+        <w:rPr>
+          <w:rFonts w:hint="eastAsia"/>
+          <w:rtl/>
+        </w:rPr>
+        <w:t>ستم</w:t>
+      </w:r>
+      <w:r>
+        <w:rPr>
+          <w:rtl/>
+        </w:rPr>
+        <w:t xml:space="preserve"> تأث</w:t>
+      </w:r>
+      <w:r>
+        <w:rPr>
+          <w:rFonts w:hint="cs"/>
+          <w:rtl/>
+        </w:rPr>
+        <w:t>ی</w:t>
+      </w:r>
+      <w:r>
+        <w:rPr>
+          <w:rFonts w:hint="eastAsia"/>
+          <w:rtl/>
+        </w:rPr>
+        <w:t>رگذار</w:t>
+      </w:r>
+      <w:r>
+        <w:rPr>
+          <w:rtl/>
+        </w:rPr>
+        <w:t xml:space="preserve"> هستند. نخست</w:t>
+      </w:r>
+      <w:r>
+        <w:rPr>
+          <w:rFonts w:hint="cs"/>
+          <w:rtl/>
+        </w:rPr>
+        <w:t>ی</w:t>
+      </w:r>
+      <w:r>
+        <w:rPr>
+          <w:rFonts w:hint="eastAsia"/>
+          <w:rtl/>
+        </w:rPr>
+        <w:t>ن</w:t>
+      </w:r>
+      <w:r>
+        <w:rPr>
+          <w:rtl/>
+        </w:rPr>
+        <w:t xml:space="preserve"> محدود</w:t>
+      </w:r>
+      <w:r>
+        <w:rPr>
+          <w:rFonts w:hint="cs"/>
+          <w:rtl/>
+        </w:rPr>
+        <w:t>ی</w:t>
+      </w:r>
+      <w:r>
+        <w:rPr>
+          <w:rFonts w:hint="eastAsia"/>
+          <w:rtl/>
+        </w:rPr>
+        <w:t>ت،</w:t>
+      </w:r>
+      <w:r>
+        <w:rPr>
+          <w:rtl/>
+        </w:rPr>
+        <w:t xml:space="preserve"> ن</w:t>
+      </w:r>
+      <w:r>
+        <w:rPr>
+          <w:rFonts w:hint="cs"/>
+          <w:rtl/>
+        </w:rPr>
+        <w:t>ی</w:t>
+      </w:r>
+      <w:r>
+        <w:rPr>
+          <w:rFonts w:hint="eastAsia"/>
+          <w:rtl/>
+        </w:rPr>
+        <w:t>از</w:t>
+      </w:r>
+      <w:r>
+        <w:rPr>
+          <w:rtl/>
+        </w:rPr>
+        <w:t xml:space="preserve"> به تأم</w:t>
+      </w:r>
+      <w:r>
+        <w:rPr>
+          <w:rFonts w:hint="cs"/>
+          <w:rtl/>
+        </w:rPr>
+        <w:t>ی</w:t>
+      </w:r>
+      <w:r>
+        <w:rPr>
+          <w:rFonts w:hint="eastAsia"/>
+          <w:rtl/>
+        </w:rPr>
+        <w:t>ن</w:t>
+      </w:r>
+      <w:r>
+        <w:rPr>
+          <w:rtl/>
+        </w:rPr>
+        <w:t xml:space="preserve"> انرژ</w:t>
+      </w:r>
+      <w:r>
+        <w:rPr>
+          <w:rFonts w:hint="cs"/>
+          <w:rtl/>
+        </w:rPr>
+        <w:t>ی</w:t>
+      </w:r>
+      <w:r>
+        <w:rPr>
+          <w:rtl/>
+        </w:rPr>
+        <w:t xml:space="preserve"> الکتر</w:t>
+      </w:r>
+      <w:r>
+        <w:rPr>
+          <w:rFonts w:hint="cs"/>
+          <w:rtl/>
+        </w:rPr>
+        <w:t>ی</w:t>
+      </w:r>
+      <w:r>
+        <w:rPr>
+          <w:rFonts w:hint="eastAsia"/>
+          <w:rtl/>
+        </w:rPr>
+        <w:t>ک</w:t>
+      </w:r>
+      <w:r>
+        <w:rPr>
+          <w:rFonts w:hint="cs"/>
+          <w:rtl/>
+        </w:rPr>
+        <w:t>ی</w:t>
+      </w:r>
+      <w:r>
+        <w:rPr>
+          <w:rtl/>
+        </w:rPr>
+        <w:t xml:space="preserve"> برا</w:t>
+      </w:r>
+      <w:r>
+        <w:rPr>
+          <w:rFonts w:hint="cs"/>
+          <w:rtl/>
+        </w:rPr>
+        <w:t>ی</w:t>
+      </w:r>
+      <w:r>
+        <w:rPr>
+          <w:rtl/>
+        </w:rPr>
+        <w:t xml:space="preserve"> س</w:t>
+      </w:r>
+      <w:r>
+        <w:rPr>
+          <w:rFonts w:hint="cs"/>
+          <w:rtl/>
+        </w:rPr>
+        <w:t>ی</w:t>
+      </w:r>
+      <w:r>
+        <w:rPr>
+          <w:rFonts w:hint="eastAsia"/>
+          <w:rtl/>
+        </w:rPr>
+        <w:t>م‌پ</w:t>
+      </w:r>
+      <w:r>
+        <w:rPr>
+          <w:rFonts w:hint="cs"/>
+          <w:rtl/>
+        </w:rPr>
+        <w:t>ی</w:t>
+      </w:r>
+      <w:r>
+        <w:rPr>
+          <w:rFonts w:hint="eastAsia"/>
+          <w:rtl/>
+        </w:rPr>
+        <w:t>چ‌ها</w:t>
+      </w:r>
+      <w:r>
+        <w:rPr>
+          <w:rtl/>
+        </w:rPr>
+        <w:t xml:space="preserve"> از طر</w:t>
+      </w:r>
+      <w:r>
+        <w:rPr>
+          <w:rFonts w:hint="cs"/>
+          <w:rtl/>
+        </w:rPr>
+        <w:t>ی</w:t>
+      </w:r>
+      <w:r>
+        <w:rPr>
+          <w:rFonts w:hint="eastAsia"/>
+          <w:rtl/>
+        </w:rPr>
+        <w:t>ق</w:t>
+      </w:r>
+      <w:r>
+        <w:rPr>
+          <w:rtl/>
+        </w:rPr>
+        <w:t xml:space="preserve"> </w:t>
+      </w:r>
+      <w:r>
+        <w:rPr>
+          <w:rFonts w:hint="eastAsia"/>
+          <w:rtl/>
+        </w:rPr>
+        <w:t>س</w:t>
+      </w:r>
+      <w:r>
+        <w:rPr>
+          <w:rFonts w:hint="cs"/>
+          <w:rtl/>
+        </w:rPr>
+        <w:t>ی</w:t>
+      </w:r>
+      <w:r>
+        <w:rPr>
+          <w:rFonts w:hint="eastAsia"/>
+          <w:rtl/>
+        </w:rPr>
+        <w:t>م‌ها</w:t>
+      </w:r>
+      <w:r>
+        <w:rPr>
+          <w:rFonts w:hint="cs"/>
+          <w:rtl/>
+        </w:rPr>
+        <w:t>ی</w:t>
+      </w:r>
+      <w:r>
+        <w:rPr>
+          <w:rtl/>
+        </w:rPr>
+        <w:t xml:space="preserve"> ف</w:t>
+      </w:r>
+      <w:r>
+        <w:rPr>
+          <w:rFonts w:hint="cs"/>
+          <w:rtl/>
+        </w:rPr>
+        <w:t>ی</w:t>
+      </w:r>
+      <w:r>
+        <w:rPr>
+          <w:rFonts w:hint="eastAsia"/>
+          <w:rtl/>
+        </w:rPr>
+        <w:t>ز</w:t>
+      </w:r>
+      <w:r>
+        <w:rPr>
+          <w:rFonts w:hint="cs"/>
+          <w:rtl/>
+        </w:rPr>
+        <w:t>ی</w:t>
+      </w:r>
+      <w:r>
+        <w:rPr>
+          <w:rFonts w:hint="eastAsia"/>
+          <w:rtl/>
+        </w:rPr>
+        <w:t>ک</w:t>
+      </w:r>
+      <w:r>
+        <w:rPr>
+          <w:rFonts w:hint="cs"/>
+          <w:rtl/>
+        </w:rPr>
+        <w:t>ی</w:t>
+      </w:r>
+      <w:r>
+        <w:rPr>
+          <w:rtl/>
+        </w:rPr>
+        <w:t xml:space="preserve"> است که ا</w:t>
+      </w:r>
+      <w:r>
+        <w:rPr>
+          <w:rFonts w:hint="cs"/>
+          <w:rtl/>
+        </w:rPr>
+        <w:t>ی</w:t>
+      </w:r>
+      <w:r>
+        <w:rPr>
+          <w:rFonts w:hint="eastAsia"/>
+          <w:rtl/>
+        </w:rPr>
+        <w:t>ن</w:t>
+      </w:r>
+      <w:r>
+        <w:rPr>
+          <w:rtl/>
+        </w:rPr>
+        <w:t xml:space="preserve"> امر به‌طور اجتناب‌ناپذ</w:t>
+      </w:r>
+      <w:r>
+        <w:rPr>
+          <w:rFonts w:hint="cs"/>
+          <w:rtl/>
+        </w:rPr>
+        <w:t>ی</w:t>
+      </w:r>
+      <w:r>
+        <w:rPr>
+          <w:rFonts w:hint="eastAsia"/>
+          <w:rtl/>
+        </w:rPr>
+        <w:t>ر</w:t>
+      </w:r>
+      <w:r>
+        <w:rPr>
+          <w:rFonts w:hint="cs"/>
+          <w:rtl/>
+        </w:rPr>
+        <w:t>ی</w:t>
+      </w:r>
+      <w:r>
+        <w:rPr>
+          <w:rtl/>
+        </w:rPr>
+        <w:t xml:space="preserve"> ارتباط ف</w:t>
+      </w:r>
+      <w:r>
+        <w:rPr>
+          <w:rFonts w:hint="cs"/>
+          <w:rtl/>
+        </w:rPr>
+        <w:t>ی</w:t>
+      </w:r>
+      <w:r>
+        <w:rPr>
+          <w:rFonts w:hint="eastAsia"/>
+          <w:rtl/>
+        </w:rPr>
+        <w:t>ز</w:t>
+      </w:r>
+      <w:r>
+        <w:rPr>
+          <w:rFonts w:hint="cs"/>
+          <w:rtl/>
+        </w:rPr>
+        <w:t>ی</w:t>
+      </w:r>
+      <w:r>
+        <w:rPr>
+          <w:rFonts w:hint="eastAsia"/>
+          <w:rtl/>
+        </w:rPr>
+        <w:t>ک</w:t>
+      </w:r>
+      <w:r>
+        <w:rPr>
+          <w:rFonts w:hint="cs"/>
+          <w:rtl/>
+        </w:rPr>
+        <w:t>ی</w:t>
+      </w:r>
+      <w:r>
+        <w:rPr>
+          <w:rtl/>
+        </w:rPr>
+        <w:t xml:space="preserve"> م</w:t>
+      </w:r>
+      <w:r>
+        <w:rPr>
+          <w:rFonts w:hint="cs"/>
+          <w:rtl/>
+        </w:rPr>
+        <w:t>ی</w:t>
+      </w:r>
+      <w:r>
+        <w:rPr>
+          <w:rFonts w:hint="eastAsia"/>
+          <w:rtl/>
+        </w:rPr>
+        <w:t>ان</w:t>
+      </w:r>
+      <w:r>
+        <w:rPr>
+          <w:rtl/>
+        </w:rPr>
+        <w:t xml:space="preserve"> جسم متحرک و مح</w:t>
+      </w:r>
+      <w:r>
+        <w:rPr>
+          <w:rFonts w:hint="cs"/>
+          <w:rtl/>
+        </w:rPr>
+        <w:t>ی</w:t>
+      </w:r>
+      <w:r>
+        <w:rPr>
+          <w:rFonts w:hint="eastAsia"/>
+          <w:rtl/>
+        </w:rPr>
+        <w:t>ط</w:t>
+      </w:r>
+      <w:r>
+        <w:rPr>
+          <w:rtl/>
+        </w:rPr>
+        <w:t xml:space="preserve"> اطراف را برقرار م</w:t>
+      </w:r>
+      <w:r>
+        <w:rPr>
+          <w:rFonts w:hint="cs"/>
+          <w:rtl/>
+        </w:rPr>
+        <w:t>ی‌</w:t>
+      </w:r>
+      <w:r>
+        <w:rPr>
+          <w:rFonts w:hint="eastAsia"/>
+          <w:rtl/>
+        </w:rPr>
+        <w:t>سازد،</w:t>
+      </w:r>
+      <w:r>
+        <w:rPr>
+          <w:rtl/>
+        </w:rPr>
+        <w:t xml:space="preserve"> در نت</w:t>
+      </w:r>
+      <w:r>
+        <w:rPr>
+          <w:rFonts w:hint="cs"/>
+          <w:rtl/>
+        </w:rPr>
+        <w:t>ی</w:t>
+      </w:r>
+      <w:r>
+        <w:rPr>
+          <w:rFonts w:hint="eastAsia"/>
+          <w:rtl/>
+        </w:rPr>
+        <w:t>جه</w:t>
+      </w:r>
+      <w:r>
+        <w:rPr>
+          <w:rtl/>
+        </w:rPr>
+        <w:t xml:space="preserve"> حرکت آزادانه کامل جسم متحرک محدود م</w:t>
+      </w:r>
+      <w:r>
+        <w:rPr>
+          <w:rFonts w:hint="cs"/>
+          <w:rtl/>
+        </w:rPr>
+        <w:t>ی‌</w:t>
+      </w:r>
+      <w:r>
+        <w:rPr>
+          <w:rFonts w:hint="eastAsia"/>
+          <w:rtl/>
+        </w:rPr>
+        <w:t>شود</w:t>
+      </w:r>
+      <w:r>
+        <w:rPr>
+          <w:rtl/>
+        </w:rPr>
+        <w:t>. دوم</w:t>
+      </w:r>
+      <w:r>
+        <w:rPr>
+          <w:rFonts w:hint="cs"/>
+          <w:rtl/>
+        </w:rPr>
+        <w:t>ی</w:t>
+      </w:r>
+      <w:r>
+        <w:rPr>
+          <w:rFonts w:hint="eastAsia"/>
+          <w:rtl/>
+        </w:rPr>
+        <w:t>ن</w:t>
+      </w:r>
+      <w:r>
+        <w:rPr>
+          <w:rtl/>
+        </w:rPr>
+        <w:t xml:space="preserve"> محدود</w:t>
+      </w:r>
+      <w:r>
+        <w:rPr>
+          <w:rFonts w:hint="cs"/>
+          <w:rtl/>
+        </w:rPr>
+        <w:t>ی</w:t>
+      </w:r>
+      <w:r>
+        <w:rPr>
+          <w:rFonts w:hint="eastAsia"/>
+          <w:rtl/>
+        </w:rPr>
+        <w:t>ت،</w:t>
+      </w:r>
+      <w:r>
+        <w:rPr>
+          <w:rtl/>
+        </w:rPr>
+        <w:t xml:space="preserve"> چالش خنک‌کار</w:t>
+      </w:r>
+      <w:r>
+        <w:rPr>
+          <w:rFonts w:hint="cs"/>
+          <w:rtl/>
+        </w:rPr>
+        <w:t>ی</w:t>
+      </w:r>
+      <w:r>
+        <w:rPr>
+          <w:rtl/>
+        </w:rPr>
+        <w:t xml:space="preserve"> س</w:t>
+      </w:r>
+      <w:r>
+        <w:rPr>
+          <w:rFonts w:hint="cs"/>
+          <w:rtl/>
+        </w:rPr>
+        <w:t>ی</w:t>
+      </w:r>
+      <w:r>
+        <w:rPr>
+          <w:rFonts w:hint="eastAsia"/>
+          <w:rtl/>
+        </w:rPr>
+        <w:t>م‌پ</w:t>
+      </w:r>
+      <w:r>
+        <w:rPr>
+          <w:rFonts w:hint="cs"/>
+          <w:rtl/>
+        </w:rPr>
+        <w:t>ی</w:t>
+      </w:r>
+      <w:r>
+        <w:rPr>
+          <w:rFonts w:hint="eastAsia"/>
+          <w:rtl/>
+        </w:rPr>
+        <w:t>چ‌ها</w:t>
+      </w:r>
+      <w:r>
+        <w:rPr>
+          <w:rtl/>
+        </w:rPr>
+        <w:t xml:space="preserve"> است که به دل</w:t>
+      </w:r>
+      <w:r>
+        <w:rPr>
+          <w:rFonts w:hint="cs"/>
+          <w:rtl/>
+        </w:rPr>
+        <w:t>ی</w:t>
+      </w:r>
+      <w:r>
+        <w:rPr>
+          <w:rFonts w:hint="eastAsia"/>
+          <w:rtl/>
+        </w:rPr>
+        <w:t>ل</w:t>
+      </w:r>
+      <w:r>
+        <w:rPr>
+          <w:rtl/>
+        </w:rPr>
+        <w:t xml:space="preserve"> ماه</w:t>
+      </w:r>
+      <w:r>
+        <w:rPr>
+          <w:rFonts w:hint="cs"/>
+          <w:rtl/>
+        </w:rPr>
+        <w:t>ی</w:t>
+      </w:r>
+      <w:r>
+        <w:rPr>
+          <w:rFonts w:hint="eastAsia"/>
+          <w:rtl/>
+        </w:rPr>
+        <w:t>ت</w:t>
+      </w:r>
+      <w:r>
+        <w:rPr>
+          <w:rtl/>
+        </w:rPr>
+        <w:t xml:space="preserve"> متحرک و معلق بودن آن‌ها، اجرا</w:t>
+      </w:r>
+      <w:r>
+        <w:rPr>
+          <w:rFonts w:hint="cs"/>
+          <w:rtl/>
+        </w:rPr>
+        <w:t>ی</w:t>
+      </w:r>
+      <w:r>
+        <w:rPr>
+          <w:rtl/>
+        </w:rPr>
+        <w:t xml:space="preserve"> </w:t>
+      </w:r>
+      <w:r>
+        <w:rPr>
+          <w:rFonts w:hint="cs"/>
+          <w:rtl/>
+        </w:rPr>
+        <w:t>ی</w:t>
+      </w:r>
+      <w:r>
+        <w:rPr>
+          <w:rFonts w:hint="eastAsia"/>
+          <w:rtl/>
+        </w:rPr>
+        <w:t>ک</w:t>
+      </w:r>
+      <w:r>
+        <w:rPr>
+          <w:rtl/>
+        </w:rPr>
+        <w:t xml:space="preserve"> س</w:t>
+      </w:r>
+      <w:r>
+        <w:rPr>
+          <w:rFonts w:hint="cs"/>
+          <w:rtl/>
+        </w:rPr>
+        <w:t>ی</w:t>
+      </w:r>
+      <w:r>
+        <w:rPr>
+          <w:rFonts w:hint="eastAsia"/>
+          <w:rtl/>
+        </w:rPr>
+        <w:t>ستم</w:t>
+      </w:r>
+      <w:r>
+        <w:rPr>
+          <w:rtl/>
+        </w:rPr>
+        <w:t xml:space="preserve"> خنک‌کننده کارآمد دشوار خواهد بود. ا</w:t>
+      </w:r>
+      <w:r>
+        <w:rPr>
+          <w:rFonts w:hint="cs"/>
+          <w:rtl/>
+        </w:rPr>
+        <w:t>ی</w:t>
+      </w:r>
+      <w:r>
+        <w:rPr>
+          <w:rFonts w:hint="eastAsia"/>
+          <w:rtl/>
+        </w:rPr>
+        <w:t>ن</w:t>
+      </w:r>
+      <w:r>
+        <w:rPr>
+          <w:rtl/>
+        </w:rPr>
+        <w:t xml:space="preserve"> مشکلات، ن</w:t>
+      </w:r>
+      <w:r>
+        <w:rPr>
+          <w:rFonts w:hint="cs"/>
+          <w:rtl/>
+        </w:rPr>
+        <w:t>ی</w:t>
+      </w:r>
+      <w:r>
+        <w:rPr>
+          <w:rFonts w:hint="eastAsia"/>
+          <w:rtl/>
+        </w:rPr>
+        <w:t>از</w:t>
+      </w:r>
+      <w:r>
+        <w:rPr>
+          <w:rtl/>
+        </w:rPr>
+        <w:t xml:space="preserve"> به ارائه معمار</w:t>
+      </w:r>
+      <w:r>
+        <w:rPr>
+          <w:rFonts w:hint="cs"/>
+          <w:rtl/>
+        </w:rPr>
+        <w:t>ی</w:t>
+      </w:r>
+      <w:r>
+        <w:rPr>
+          <w:rtl/>
+        </w:rPr>
+        <w:t xml:space="preserve"> جد</w:t>
+      </w:r>
+      <w:r>
+        <w:rPr>
+          <w:rFonts w:hint="cs"/>
+          <w:rtl/>
+        </w:rPr>
+        <w:t>ی</w:t>
+      </w:r>
+      <w:r>
+        <w:rPr>
+          <w:rFonts w:hint="eastAsia"/>
+          <w:rtl/>
+        </w:rPr>
+        <w:t>د</w:t>
+      </w:r>
+      <w:r>
+        <w:rPr>
+          <w:rFonts w:hint="cs"/>
+          <w:rtl/>
+        </w:rPr>
+        <w:t>ی</w:t>
+      </w:r>
+      <w:r>
+        <w:rPr>
+          <w:rtl/>
+        </w:rPr>
+        <w:t xml:space="preserve"> را آشکار م</w:t>
+      </w:r>
+      <w:r>
+        <w:rPr>
+          <w:rFonts w:hint="cs"/>
+          <w:rtl/>
+        </w:rPr>
+        <w:t>ی‌</w:t>
+      </w:r>
+      <w:r>
+        <w:rPr>
+          <w:rFonts w:hint="eastAsia"/>
+          <w:rtl/>
+        </w:rPr>
+        <w:t>کند</w:t>
+      </w:r>
+      <w:r>
+        <w:rPr>
+          <w:rtl/>
+        </w:rPr>
+        <w:t xml:space="preserve"> که بتواند ا</w:t>
+      </w:r>
+      <w:r>
+        <w:rPr>
+          <w:rFonts w:hint="cs"/>
+          <w:rtl/>
+        </w:rPr>
+        <w:t>ی</w:t>
+      </w:r>
+      <w:r>
+        <w:rPr>
+          <w:rFonts w:hint="eastAsia"/>
+          <w:rtl/>
+        </w:rPr>
+        <w:t>ن</w:t>
+      </w:r>
+      <w:r>
+        <w:rPr>
+          <w:rtl/>
+        </w:rPr>
+        <w:t xml:space="preserve"> چالش‌ها را برطرف سازد.</w:t>
+      </w:r>
+    </w:p>
+    <w:p>
+      <w:pPr>
+        <w:pStyle w:val="Heading4"/>
+        <w:rPr>
+          <w:rtl/>
+          <w:lang w:bidi="fa-IR"/>
+        </w:rPr>
+      </w:pPr>
+      <w:r>
+        <w:rPr>
+          <w:rFonts w:hint="cs"/>
+          <w:rtl/>
+          <w:lang w:bidi="fa-IR"/>
+        </w:rPr>
+        <w:t>آهنرباهای متحرک و سیم‌پیچ‌های ثابت</w:t>
+      </w:r>
+    </w:p>
+    <w:p>
+      <w:pPr>
+        <w:rPr>
+          <w:rtl/>
+        </w:rPr>
+      </w:pPr>
+      <w:r>
+        <w:rPr>
+          <w:rFonts w:hint="cs"/>
+          <w:rtl/>
+        </w:rPr>
+        <w:t xml:space="preserve">معماری دیگری که برای ساخت دستگاه‌های </w:t>
+      </w:r>
+      <w:r>
+        <w:t>MLPM</w:t>
+      </w:r>
+      <w:r>
+        <w:rPr>
+          <w:rFonts w:hint="cs"/>
+          <w:rtl/>
+        </w:rPr>
+        <w:t xml:space="preserve"> ارائه شده، قرار دادن سیم‌پیچ‌ها در استاتور دستگاه و طراحی متحرک با استفاده از آهنرباهای دائمی است. در این ساختار جدید که در پژوهش‌های زیادی مورد استفاده قرار گرفته است، مشکلات پیشین مانند محدودیت در جابه‌جایی متحرک و یا خنک‌کاری </w:t>
+      </w:r>
+      <w:r>
+        <w:rPr>
+          <w:rFonts w:hint="cs"/>
+          <w:rtl/>
+        </w:rPr>
+        <w:t>سیم‌پیچ</w:t>
+      </w:r>
+      <w:r>
+        <w:rPr>
+          <w:rFonts w:hint="eastAsia"/>
+          <w:rtl/>
+        </w:rPr>
+        <w:t>‌</w:t>
+      </w:r>
+      <w:r>
+        <w:rPr>
+          <w:rFonts w:hint="cs"/>
+          <w:rtl/>
+        </w:rPr>
+        <w:t>ها برطرف شده و عملکرد بهتری حاصل می‌شود.</w:t>
+      </w:r>
+    </w:p>
+    <w:p>
+      <w:pPr>
+        <w:rPr>
+          <w:rFonts w:hint="cs"/>
+          <w:rtl/>
+          <w:lang w:bidi="fa-IR"/>
+        </w:rPr>
+      </w:pPr>
+      <w:r>
+        <w:rPr>
+          <w:rFonts w:hint="cs"/>
+          <w:rtl/>
+        </w:rPr>
+        <w:t xml:space="preserve">در پژوهش </w:t>
+      </w:r>
+      <w:r>
+        <w:rPr>
+          <w:lang w:bidi="fa-IR"/>
+        </w:rPr>
+        <w:t>RN7</w:t>
+      </w:r>
+      <w:r>
+        <w:rPr>
+          <w:rFonts w:hint="cs"/>
+          <w:rtl/>
+          <w:lang w:bidi="fa-IR"/>
+        </w:rPr>
+        <w:t>، استاتوری از با استفاده از سیم‌پیچ‌ه</w:t>
+      </w:r>
+    </w:p>
+    <w:p>
+      <w:pPr>
+        <w:jc w:val="left"/>
+        <w:rPr>
+          <w:rFonts w:hint="cs"/>
+          <w:rtl/>
+        </w:rPr>
+      </w:pPr>
+    </w:p>
+    <w:p>
+      <w:pPr>
+        <w:rPr>
+          <w:rFonts w:hint="cs"/>
+          <w:rtl/>
+          <w:lang w:bidi="fa-IR"/>
+        </w:rPr>
+      </w:pPr>
+    </w:p>
+    <w:p>
+      <w:pPr>
+        <w:rPr>
+          <w:rtl/>
+          <w:lang w:bidi="fa-IR"/>
+        </w:rPr>
+      </w:pPr>
+    </w:p>
+    <w:p>
+      <w:pPr>
+        <w:rPr>
+          <w:lang w:bidi="fa-IR"/>
+        </w:rPr>
+      </w:pPr>
+    </w:p>
+    <w:p>
+      <w:pPr>
+        <w:rPr>
+          <w:rFonts w:hint="cs"/>
+          <w:rtl/>
+          <w:lang w:bidi="fa-IR"/>
+        </w:rPr>
+      </w:pPr>
     </w:p>
     <w:p/>
     <w:p/>
     <w:p/>
     <w:p/>
-    <w:p>
-      <w:pPr>
-        <w:rPr>
-          <w:rFonts w:hint="cs"/>
-        </w:rPr>
-      </w:pPr>
-    </w:p>
+    <w:p/>
     <w:p>
       <w:pPr>
         <w:pStyle w:val="NewParagraph"/>
@@ -25688,6 +27005,7 @@
                 <w:rFonts w:hint="cs"/>
                 <w:rtl/>
               </w:rPr>
+              <w:lastRenderedPageBreak/>
               <w:t xml:space="preserve">الف) استفاده از دو آهنربای دیسکی </w:t>
             </w:r>
             <w:r>
@@ -25838,11 +27156,9 @@
               </w:rPr>
               <w:t xml:space="preserve">پ) </w:t>
             </w:r>
-            <w:proofErr w:type="spellStart"/>
             <w:r>
               <w:t>MagTable</w:t>
             </w:r>
-            <w:proofErr w:type="spellEnd"/>
           </w:p>
         </w:tc>
       </w:tr>
@@ -25986,15 +27302,7 @@
           <w:rFonts w:hint="cs"/>
           <w:rtl/>
         </w:rPr>
-        <w:t xml:space="preserve">ها، معمولا از 4 آرایه یک‌بعدی هالباخ استفاده می‌شود که به هر یک در دو </w:t>
-      </w:r>
-      <w:r>
-        <w:rPr>
-          <w:rFonts w:hint="cs"/>
-          <w:rtl/>
-        </w:rPr>
-        <w:lastRenderedPageBreak/>
-        <w:t>راستای افقی و عمودی نیرو وارد می‌شود. با استفاده از چهار آرای</w:t>
+        <w:t>ها، معمولا از 4 آرایه یک‌بعدی هالباخ استفاده می‌شود که به هر یک در دو راستای افقی و عمودی نیرو وارد می‌شود. با استفاده از چهار آرای</w:t>
       </w:r>
       <w:r>
         <w:rPr>
@@ -26570,14 +27878,12 @@
         </w:rPr>
         <w:t xml:space="preserve"> که با عنوان </w:t>
       </w:r>
-      <w:proofErr w:type="spellStart"/>
       <w:r>
         <w:rPr>
           <w:lang w:bidi="fa-IR"/>
         </w:rPr>
         <w:t>MagPad</w:t>
       </w:r>
-      <w:proofErr w:type="spellEnd"/>
       <w:r>
         <w:rPr>
           <w:rFonts w:hint="cs"/>
@@ -26701,6 +28007,7 @@
           <w:rtl/>
           <w:lang w:bidi="fa-IR"/>
         </w:rPr>
+        <w:lastRenderedPageBreak/>
         <w:drawing>
           <wp:inline distT="0" distB="0" distL="0" distR="0" wp14:anchorId="3E47D0FC" wp14:editId="2B875AE9">
             <wp:extent cx="3421625" cy="2387384"/>
@@ -26817,12 +28124,10 @@
         </w:rPr>
         <w:t xml:space="preserve"> </w:t>
       </w:r>
-      <w:proofErr w:type="spellStart"/>
       <w:r>
         <w:t>MagPad</w:t>
       </w:r>
       <w:bookmarkEnd w:id="11"/>
-      <w:proofErr w:type="spellEnd"/>
     </w:p>
     <w:p>
       <w:pPr>
@@ -34136,7 +35441,7 @@
     <w:charset w:val="00"/>
     <w:family w:val="roman"/>
     <w:pitch w:val="variable"/>
-    <w:sig w:usb0="E0002EFF" w:usb1="C000785B" w:usb2="00000009" w:usb3="00000000" w:csb0="000001FF" w:csb1="00000000"/>
+    <w:sig w:usb0="E0002AFF" w:usb1="C0007841" w:usb2="00000009" w:usb3="00000000" w:csb0="000001FF" w:csb1="00000000"/>
   </w:font>
   <w:font w:name="B Nazanin">
     <w:panose1 w:val="00000400000000000000"/>
@@ -34169,7 +35474,7 @@
     <w:charset w:val="00"/>
     <w:family w:val="swiss"/>
     <w:pitch w:val="variable"/>
-    <w:sig w:usb0="E4002EFF" w:usb1="C200247B" w:usb2="00000009" w:usb3="00000000" w:csb0="000001FF" w:csb1="00000000"/>
+    <w:sig w:usb0="E1002AFF" w:usb1="4000ACFF" w:usb2="00000009" w:usb3="00000000" w:csb0="000001FF" w:csb1="00000000"/>
   </w:font>
   <w:font w:name="Courier New">
     <w:panose1 w:val="02070309020205020404"/>
@@ -34197,7 +35502,7 @@
     <w:charset w:val="00"/>
     <w:family w:val="swiss"/>
     <w:pitch w:val="variable"/>
-    <w:sig w:usb0="E0002EFF" w:usb1="C000785B" w:usb2="00000009" w:usb3="00000000" w:csb0="000001FF" w:csb1="00000000"/>
+    <w:sig w:usb0="E0002AFF" w:usb1="C0007843" w:usb2="00000009" w:usb3="00000000" w:csb0="000001FF" w:csb1="00000000"/>
   </w:font>
   <w:font w:name="Titr">
     <w:altName w:val="Arial"/>
@@ -34218,7 +35523,7 @@
     <w:charset w:val="00"/>
     <w:family w:val="roman"/>
     <w:pitch w:val="variable"/>
-    <w:sig w:usb0="E00006FF" w:usb1="420024FF" w:usb2="02000000" w:usb3="00000000" w:csb0="0000019F" w:csb1="00000000"/>
+    <w:sig w:usb0="E00002FF" w:usb1="420024FF" w:usb2="00000000" w:usb3="00000000" w:csb0="0000019F" w:csb1="00000000"/>
   </w:font>
   <w:font w:name="Tahoma">
     <w:panose1 w:val="020B0604030504040204"/>
@@ -34267,14 +35572,14 @@
     <w:charset w:val="00"/>
     <w:family w:val="roman"/>
     <w:pitch w:val="variable"/>
-    <w:sig w:usb0="E00006FF" w:usb1="420024FF" w:usb2="02000000" w:usb3="00000000" w:csb0="0000019F" w:csb1="00000000"/>
+    <w:sig w:usb0="E00002FF" w:usb1="400004FF" w:usb2="00000000" w:usb3="00000000" w:csb0="0000019F" w:csb1="00000000"/>
   </w:font>
   <w:font w:name="Calibri Light">
     <w:panose1 w:val="020F0302020204030204"/>
     <w:charset w:val="00"/>
     <w:family w:val="swiss"/>
     <w:pitch w:val="variable"/>
-    <w:sig w:usb0="E4002EFF" w:usb1="C200247B" w:usb2="00000009" w:usb3="00000000" w:csb0="000001FF" w:csb1="00000000"/>
+    <w:sig w:usb0="A0002AEF" w:usb1="4000207B" w:usb2="00000000" w:usb3="00000000" w:csb0="000001FF" w:csb1="00000000"/>
   </w:font>
 </w:fonts>
 </file>
@@ -34301,6 +35606,7 @@
     <w:rsid w:val="004521ED"/>
     <w:rsid w:val="00461EC6"/>
     <w:rsid w:val="00462A9A"/>
+    <w:rsid w:val="00591610"/>
     <w:rsid w:val="005E7390"/>
     <w:rsid w:val="00616BED"/>
     <w:rsid w:val="00645B2B"/>

</xml_diff>